<commit_message>
Update after meeting with Tom
</commit_message>
<xml_diff>
--- a/DrawingProgramMain Output.docx
+++ b/DrawingProgramMain Output.docx
@@ -260,6 +260,26 @@
     </w:p>
     <w:p>
       <w:r>
+        <w:t>------------ Print Shape ---------------</w:t>
+      </w:r>
+    </w:p>
+    <w:p>
+      <w:r>
+        <w:t>Print all 'Triangle' in drawing program</w:t>
+      </w:r>
+    </w:p>
+    <w:p>
+      <w:r>
+        <w:t>(Triangle, 3.000000, 11.000000)</w:t>
+      </w:r>
+    </w:p>
+    <w:p>
+      <w:r>
+        <w:t>(Triangle, 7.500000, 19.000000)</w:t>
+      </w:r>
+    </w:p>
+    <w:p>
+      <w:r>
         <w:t>------------ Remove Shape ---------------</w:t>
       </w:r>
     </w:p>
@@ -291,6 +311,74 @@
     <w:p>
       <w:r>
         <w:t>(Triangle, 7.500000, 19.000000)</w:t>
+      </w:r>
+    </w:p>
+    <w:p>
+      <w:r>
+        <w:t>------------ Iterator ---------------</w:t>
+      </w:r>
+    </w:p>
+    <w:p>
+      <w:r>
+        <w:t>(Rectangle, 20.000000, 18.000000)</w:t>
+      </w:r>
+    </w:p>
+    <w:p>
+      <w:r>
+        <w:t>(Rectangle, 21.000000, 20.000000)</w:t>
+      </w:r>
+    </w:p>
+    <w:p>
+      <w:r>
+        <w:t>(Square, 4.000000, 8.000000)</w:t>
+      </w:r>
+    </w:p>
+    <w:p>
+      <w:r>
+        <w:t>(Triangle, 3.000000, 11.000000)</w:t>
+      </w:r>
+    </w:p>
+    <w:p>
+      <w:r>
+        <w:t>(Triangle, 7.500000, 19.000000)</w:t>
+      </w:r>
+    </w:p>
+    <w:p>
+      <w:r>
+        <w:t>------------ Draw Shape ---------------</w:t>
+      </w:r>
+    </w:p>
+    <w:p>
+      <w:r>
+        <w:t xml:space="preserve">Use </w:t>
+      </w:r>
+      <w:proofErr w:type="gramStart"/>
+      <w:r>
+        <w:t>draw(</w:t>
+      </w:r>
+      <w:proofErr w:type="gramEnd"/>
+      <w:r>
+        <w:t>) method to draw 3 Shapes</w:t>
+      </w:r>
+    </w:p>
+    <w:p>
+      <w:r>
+        <w:t>Triangle, area: 7.500000, perimeter: 19.000000</w:t>
+      </w:r>
+    </w:p>
+    <w:p>
+      <w:r>
+        <w:t>Square, area: 16.000000, perimeter: 16.000000</w:t>
+      </w:r>
+    </w:p>
+    <w:p>
+      <w:r>
+        <w:t>Rectangle, area: 21.000000, perimeter: 20.000000</w:t>
+      </w:r>
+    </w:p>
+    <w:p>
+      <w:r>
+        <w:t>Circle, area: 28.274334, perimeter: 18.849556</w:t>
       </w:r>
     </w:p>
     <w:sectPr>

</xml_diff>